<commit_message>
Add public posters and schematics
</commit_message>
<xml_diff>
--- a/schematics/poster.docx
+++ b/schematics/poster.docx
@@ -64,7 +64,19 @@
           <w:szCs w:val="40"/>
           <w:shd w:val="clear" w:color="auto" w:fill="FFFFFF"/>
         </w:rPr>
-        <w:t>BattleSnake</w:t>
+        <w:t>B</w:t>
+      </w:r>
+      <w:bookmarkStart w:id="0" w:name="_GoBack"/>
+      <w:bookmarkEnd w:id="0"/>
+      <w:r>
+        <w:rPr>
+          <w:rFonts w:ascii="Helvetica Neue" w:eastAsia="Times New Roman" w:hAnsi="Helvetica Neue" w:cs="Times New Roman"/>
+          <w:color w:val="333333"/>
+          <w:sz w:val="40"/>
+          <w:szCs w:val="40"/>
+          <w:shd w:val="clear" w:color="auto" w:fill="FFFFFF"/>
+        </w:rPr>
+        <w:t>attleSnake</w:t>
       </w:r>
       <w:proofErr w:type="spellEnd"/>
       <w:r>
@@ -89,30 +101,101 @@
           <w:szCs w:val="32"/>
         </w:rPr>
       </w:pPr>
-      <w:bookmarkStart w:id="0" w:name="_GoBack"/>
-      <w:bookmarkEnd w:id="0"/>
       <w:r>
         <w:rPr>
-          <w:rFonts w:ascii="Times New Roman" w:eastAsia="Times New Roman" w:hAnsi="Times New Roman" w:cs="Times New Roman"/>
-          <w:i/>
-          <w:iCs/>
+          <w:rFonts w:ascii="Helvetica Neue" w:eastAsia="Times New Roman" w:hAnsi="Helvetica Neue" w:cs="Times New Roman"/>
           <w:noProof/>
-          <w:sz w:val="32"/>
-          <w:szCs w:val="32"/>
+          <w:color w:val="333333"/>
+          <w:sz w:val="40"/>
+          <w:szCs w:val="40"/>
+        </w:rPr>
+        <mc:AlternateContent>
+          <mc:Choice Requires="wps">
+            <w:drawing>
+              <wp:anchor distT="0" distB="0" distL="114300" distR="114300" simplePos="0" relativeHeight="251664384" behindDoc="0" locked="0" layoutInCell="1" allowOverlap="1" wp14:anchorId="11222E4B" wp14:editId="00617F2F">
+                <wp:simplePos x="0" y="0"/>
+                <wp:positionH relativeFrom="column">
+                  <wp:posOffset>6301547</wp:posOffset>
+                </wp:positionH>
+                <wp:positionV relativeFrom="paragraph">
+                  <wp:posOffset>1001395</wp:posOffset>
+                </wp:positionV>
+                <wp:extent cx="437322" cy="421419"/>
+                <wp:effectExtent l="0" t="0" r="0" b="0"/>
+                <wp:wrapNone/>
+                <wp:docPr id="4" name="Rectangle 4"/>
+                <wp:cNvGraphicFramePr/>
+                <a:graphic xmlns:a="http://schemas.openxmlformats.org/drawingml/2006/main">
+                  <a:graphicData uri="http://schemas.microsoft.com/office/word/2010/wordprocessingShape">
+                    <wps:wsp>
+                      <wps:cNvSpPr/>
+                      <wps:spPr>
+                        <a:xfrm>
+                          <a:off x="0" y="0"/>
+                          <a:ext cx="437322" cy="421419"/>
+                        </a:xfrm>
+                        <a:prstGeom prst="rect">
+                          <a:avLst/>
+                        </a:prstGeom>
+                        <a:ln>
+                          <a:noFill/>
+                        </a:ln>
+                      </wps:spPr>
+                      <wps:style>
+                        <a:lnRef idx="2">
+                          <a:schemeClr val="accent6"/>
+                        </a:lnRef>
+                        <a:fillRef idx="1">
+                          <a:schemeClr val="lt1"/>
+                        </a:fillRef>
+                        <a:effectRef idx="0">
+                          <a:schemeClr val="accent6"/>
+                        </a:effectRef>
+                        <a:fontRef idx="minor">
+                          <a:schemeClr val="dk1"/>
+                        </a:fontRef>
+                      </wps:style>
+                      <wps:bodyPr rot="0" spcFirstLastPara="0" vertOverflow="overflow" horzOverflow="overflow" vert="horz" wrap="square" lIns="91440" tIns="45720" rIns="91440" bIns="45720" numCol="1" spcCol="0" rtlCol="0" fromWordArt="0" anchor="ctr" anchorCtr="0" forceAA="0" compatLnSpc="1">
+                        <a:prstTxWarp prst="textNoShape">
+                          <a:avLst/>
+                        </a:prstTxWarp>
+                        <a:noAutofit/>
+                      </wps:bodyPr>
+                    </wps:wsp>
+                  </a:graphicData>
+                </a:graphic>
+              </wp:anchor>
+            </w:drawing>
+          </mc:Choice>
+          <mc:Fallback>
+            <w:pict>
+              <v:rect w14:anchorId="419DDA7E" id="Rectangle 4" o:spid="_x0000_s1026" style="position:absolute;margin-left:496.2pt;margin-top:78.85pt;width:34.45pt;height:33.2pt;z-index:251664384;visibility:visible;mso-wrap-style:square;mso-wrap-distance-left:9pt;mso-wrap-distance-top:0;mso-wrap-distance-right:9pt;mso-wrap-distance-bottom:0;mso-position-horizontal:absolute;mso-position-horizontal-relative:text;mso-position-vertical:absolute;mso-position-vertical-relative:text;v-text-anchor:middle" o:gfxdata="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" fillcolor="white [3201]" stroked="f" strokeweight="1pt"/>
+            </w:pict>
+          </mc:Fallback>
+        </mc:AlternateContent>
+      </w:r>
+      <w:r>
+        <w:rPr>
+          <w:rFonts w:ascii="Helvetica Neue" w:eastAsia="Times New Roman" w:hAnsi="Helvetica Neue" w:cs="Times New Roman"/>
+          <w:noProof/>
+          <w:color w:val="333333"/>
+          <w:sz w:val="40"/>
+          <w:szCs w:val="40"/>
+          <w:shd w:val="clear" w:color="auto" w:fill="FFFFFF"/>
         </w:rPr>
         <w:drawing>
-          <wp:anchor distT="0" distB="0" distL="114300" distR="114300" simplePos="0" relativeHeight="251662336" behindDoc="1" locked="0" layoutInCell="1" allowOverlap="1" wp14:anchorId="37B7401D" wp14:editId="2F5F72A7">
+          <wp:anchor distT="0" distB="0" distL="114300" distR="114300" simplePos="0" relativeHeight="251663360" behindDoc="0" locked="0" layoutInCell="1" allowOverlap="1" wp14:anchorId="0BC06324" wp14:editId="799BEDB7">
             <wp:simplePos x="0" y="0"/>
             <wp:positionH relativeFrom="column">
-              <wp:posOffset>378784</wp:posOffset>
+              <wp:posOffset>6667169</wp:posOffset>
             </wp:positionH>
             <wp:positionV relativeFrom="paragraph">
-              <wp:posOffset>121285</wp:posOffset>
+              <wp:posOffset>113888</wp:posOffset>
             </wp:positionV>
-            <wp:extent cx="9539920" cy="6185493"/>
-            <wp:effectExtent l="0" t="0" r="0" b="0"/>
+            <wp:extent cx="2013423" cy="1237780"/>
+            <wp:effectExtent l="0" t="0" r="6350" b="0"/>
             <wp:wrapNone/>
-            <wp:docPr id="5" name="Picture 5"/>
+            <wp:docPr id="1" name="Picture 1"/>
             <wp:cNvGraphicFramePr>
               <a:graphicFrameLocks xmlns:a="http://schemas.openxmlformats.org/drawingml/2006/main" noChangeAspect="1"/>
             </wp:cNvGraphicFramePr>
@@ -120,7 +203,7 @@
               <a:graphicData uri="http://schemas.openxmlformats.org/drawingml/2006/picture">
                 <pic:pic xmlns:pic="http://schemas.openxmlformats.org/drawingml/2006/picture">
                   <pic:nvPicPr>
-                    <pic:cNvPr id="5" name="BattleSnakeFull-200.png"/>
+                    <pic:cNvPr id="1" name="Screen Shot 2019-11-21 at 2.15.32 PM.png"/>
                     <pic:cNvPicPr/>
                   </pic:nvPicPr>
                   <pic:blipFill>
@@ -138,7 +221,72 @@
                   <pic:spPr>
                     <a:xfrm>
                       <a:off x="0" y="0"/>
-                      <a:ext cx="9539920" cy="6185493"/>
+                      <a:ext cx="2022641" cy="1243447"/>
+                    </a:xfrm>
+                    <a:prstGeom prst="rect">
+                      <a:avLst/>
+                    </a:prstGeom>
+                  </pic:spPr>
+                </pic:pic>
+              </a:graphicData>
+            </a:graphic>
+            <wp14:sizeRelH relativeFrom="margin">
+              <wp14:pctWidth>0</wp14:pctWidth>
+            </wp14:sizeRelH>
+            <wp14:sizeRelV relativeFrom="margin">
+              <wp14:pctHeight>0</wp14:pctHeight>
+            </wp14:sizeRelV>
+          </wp:anchor>
+        </w:drawing>
+      </w:r>
+      <w:r>
+        <w:rPr>
+          <w:rFonts w:ascii="Times New Roman" w:eastAsia="Times New Roman" w:hAnsi="Times New Roman" w:cs="Times New Roman"/>
+          <w:i/>
+          <w:iCs/>
+          <w:noProof/>
+          <w:sz w:val="32"/>
+          <w:szCs w:val="32"/>
+        </w:rPr>
+        <w:drawing>
+          <wp:anchor distT="0" distB="0" distL="114300" distR="114300" simplePos="0" relativeHeight="251662336" behindDoc="1" locked="0" layoutInCell="1" allowOverlap="1" wp14:anchorId="37B7401D" wp14:editId="0281D8AD">
+            <wp:simplePos x="0" y="0"/>
+            <wp:positionH relativeFrom="column">
+              <wp:posOffset>377107</wp:posOffset>
+            </wp:positionH>
+            <wp:positionV relativeFrom="paragraph">
+              <wp:posOffset>123965</wp:posOffset>
+            </wp:positionV>
+            <wp:extent cx="9539920" cy="6183471"/>
+            <wp:effectExtent l="0" t="0" r="0" b="1905"/>
+            <wp:wrapNone/>
+            <wp:docPr id="5" name="Picture 5"/>
+            <wp:cNvGraphicFramePr>
+              <a:graphicFrameLocks xmlns:a="http://schemas.openxmlformats.org/drawingml/2006/main" noChangeAspect="1"/>
+            </wp:cNvGraphicFramePr>
+            <a:graphic xmlns:a="http://schemas.openxmlformats.org/drawingml/2006/main">
+              <a:graphicData uri="http://schemas.openxmlformats.org/drawingml/2006/picture">
+                <pic:pic xmlns:pic="http://schemas.openxmlformats.org/drawingml/2006/picture">
+                  <pic:nvPicPr>
+                    <pic:cNvPr id="5" name="BattleSnakeFull-200.png"/>
+                    <pic:cNvPicPr/>
+                  </pic:nvPicPr>
+                  <pic:blipFill>
+                    <a:blip r:embed="rId6" cstate="print">
+                      <a:extLst>
+                        <a:ext uri="{28A0092B-C50C-407E-A947-70E740481C1C}">
+                          <a14:useLocalDpi xmlns:a14="http://schemas.microsoft.com/office/drawing/2010/main" val="0"/>
+                        </a:ext>
+                      </a:extLst>
+                    </a:blip>
+                    <a:stretch>
+                      <a:fillRect/>
+                    </a:stretch>
+                  </pic:blipFill>
+                  <pic:spPr>
+                    <a:xfrm>
+                      <a:off x="0" y="0"/>
+                      <a:ext cx="9539920" cy="6183471"/>
                     </a:xfrm>
                     <a:prstGeom prst="rect">
                       <a:avLst/>
@@ -220,19 +368,7 @@
                                 <w:szCs w:val="44"/>
                                 <w:shd w:val="clear" w:color="auto" w:fill="FFFFFF"/>
                               </w:rPr>
-                              <w:t>C</w:t>
-                            </w:r>
-                            <w:r>
-                              <w:rPr>
-                                <w:rFonts w:ascii="Helvetica Neue" w:eastAsia="Times New Roman" w:hAnsi="Helvetica Neue" w:cs="Times New Roman"/>
-                                <w:i/>
-                                <w:iCs/>
-                                <w:color w:val="333333"/>
-                                <w:sz w:val="44"/>
-                                <w:szCs w:val="44"/>
-                                <w:shd w:val="clear" w:color="auto" w:fill="FFFFFF"/>
-                              </w:rPr>
-                              <w:t>an you beat the machine?</w:t>
+                              <w:t>Can you beat the machine?</w:t>
                             </w:r>
                           </w:p>
                           <w:p/>
@@ -1321,6 +1457,7 @@
     <w:lsdException w:name="HTML Sample" w:semiHidden="1" w:unhideWhenUsed="1"/>
     <w:lsdException w:name="HTML Typewriter" w:semiHidden="1" w:unhideWhenUsed="1"/>
     <w:lsdException w:name="HTML Variable" w:semiHidden="1" w:unhideWhenUsed="1"/>
+    <w:lsdException w:name="Normal Table" w:semiHidden="1" w:unhideWhenUsed="1"/>
     <w:lsdException w:name="annotation subject" w:semiHidden="1" w:unhideWhenUsed="1"/>
     <w:lsdException w:name="No List" w:semiHidden="1" w:unhideWhenUsed="1"/>
     <w:lsdException w:name="Outline List 1" w:semiHidden="1" w:unhideWhenUsed="1"/>
@@ -1366,9 +1503,11 @@
     <w:lsdException w:name="Table Subtle 1" w:semiHidden="1" w:unhideWhenUsed="1"/>
     <w:lsdException w:name="Table Subtle 2" w:semiHidden="1" w:unhideWhenUsed="1"/>
     <w:lsdException w:name="Table Web 1" w:semiHidden="1" w:unhideWhenUsed="1"/>
+    <w:lsdException w:name="Table Web 2" w:semiHidden="1" w:unhideWhenUsed="1"/>
     <w:lsdException w:name="Table Web 3" w:semiHidden="1" w:unhideWhenUsed="1"/>
     <w:lsdException w:name="Balloon Text" w:semiHidden="1" w:unhideWhenUsed="1"/>
     <w:lsdException w:name="Table Grid" w:uiPriority="39"/>
+    <w:lsdException w:name="Table Theme" w:semiHidden="1" w:unhideWhenUsed="1"/>
     <w:lsdException w:name="Placeholder Text" w:semiHidden="1"/>
     <w:lsdException w:name="No Spacing" w:uiPriority="1" w:qFormat="1"/>
     <w:lsdException w:name="Light Shading" w:uiPriority="60"/>

</xml_diff>